<commit_message>
reporte del 15 al 19 de septiembre
</commit_message>
<xml_diff>
--- a/reporte_semanal/reportes_2025-08-25_a_2025-08-29.docx
+++ b/reporte_semanal/reportes_2025-08-25_a_2025-08-29.docx
@@ -36,7 +36,63 @@
           <w:rFonts w:ascii="Aptos Narrow" w:hAnsi="Aptos Narrow"/>
           <w:lang w:val="es-MX"/>
         </w:rPr>
-        <w:t xml:space="preserve"> Período: 25 al 29 de agosto de 2025</w:t>
+        <w:t xml:space="preserve"> Per</w:t>
+      </w:r>
+      <w:r>
+        <w:rPr>
+          <w:rFonts w:ascii="Aptos Narrow" w:hAnsi="Aptos Narrow"/>
+          <w:lang w:val="es-MX"/>
+        </w:rPr>
+        <w:t>i</w:t>
+      </w:r>
+      <w:r>
+        <w:rPr>
+          <w:rFonts w:ascii="Aptos Narrow" w:hAnsi="Aptos Narrow"/>
+          <w:lang w:val="es-MX"/>
+        </w:rPr>
+        <w:t xml:space="preserve">odo: </w:t>
+      </w:r>
+      <w:r>
+        <w:rPr>
+          <w:rFonts w:ascii="Aptos Narrow" w:hAnsi="Aptos Narrow"/>
+          <w:lang w:val="es-MX"/>
+        </w:rPr>
+        <w:t>15</w:t>
+      </w:r>
+      <w:r>
+        <w:rPr>
+          <w:rFonts w:ascii="Aptos Narrow" w:hAnsi="Aptos Narrow"/>
+          <w:lang w:val="es-MX"/>
+        </w:rPr>
+        <w:t xml:space="preserve"> al </w:t>
+      </w:r>
+      <w:r>
+        <w:rPr>
+          <w:rFonts w:ascii="Aptos Narrow" w:hAnsi="Aptos Narrow"/>
+          <w:lang w:val="es-MX"/>
+        </w:rPr>
+        <w:t>19</w:t>
+      </w:r>
+      <w:r>
+        <w:rPr>
+          <w:rFonts w:ascii="Aptos Narrow" w:hAnsi="Aptos Narrow"/>
+          <w:lang w:val="es-MX"/>
+        </w:rPr>
+        <w:t xml:space="preserve"> de </w:t>
+      </w:r>
+      <w:r>
+        <w:rPr>
+          <w:rFonts w:ascii="Aptos Narrow" w:hAnsi="Aptos Narrow"/>
+          <w:lang w:val="es-MX"/>
+        </w:rPr>
+        <w:t>septiembre</w:t>
+      </w:r>
+      <w:r>
+        <w:rPr>
+          <w:rFonts w:ascii="Aptos Narrow" w:hAnsi="Aptos Narrow"/>
+          <w:lang w:val="es-MX"/>
+        </w:rPr>
+        <w:t xml:space="preserve"> de 2025</w:t>
       </w:r>
     </w:p>
     <w:p>
@@ -53,7 +109,21 @@
           <w:rFonts w:ascii="Aptos Narrow" w:hAnsi="Aptos Narrow"/>
           <w:lang w:val="es-MX"/>
         </w:rPr>
-        <w:t>1.- Aranceles de Trump – La narrativa dominante</w:t>
+        <w:t xml:space="preserve">1.- </w:t>
+      </w:r>
+      <w:r>
+        <w:rPr>
+          <w:rFonts w:ascii="Aptos Narrow" w:hAnsi="Aptos Narrow"/>
+          <w:lang w:val="es-MX"/>
+        </w:rPr>
+        <w:t xml:space="preserve">La Fed recorta </w:t>
+      </w:r>
+      <w:r>
+        <w:rPr>
+          <w:rFonts w:ascii="Aptos Narrow" w:hAnsi="Aptos Narrow"/>
+          <w:lang w:val="es-MX"/>
+        </w:rPr>
+        <w:t xml:space="preserve">sus tasas entre presiones externas y divisiones internas. </w:t>
       </w:r>
     </w:p>
     <w:p>
@@ -61,6 +131,8 @@
         <w:jc w:val="both"/>
         <w:rPr>
           <w:rFonts w:ascii="Aptos Narrow" w:hAnsi="Aptos Narrow"/>
+          <w:sz w:val="20"/>
+          <w:szCs w:val="20"/>
           <w:lang w:val="es-MX"/>
         </w:rPr>
       </w:pPr>
@@ -80,6 +152,8 @@
       <w:r>
         <w:rPr>
           <w:rFonts w:ascii="Aptos Narrow" w:hAnsi="Aptos Narrow"/>
+          <w:sz w:val="20"/>
+          <w:szCs w:val="20"/>
           <w:lang w:val="es-MX"/>
         </w:rPr>
         <w:t>Esta semana</w:t>
@@ -87,16 +161,38 @@
       <w:r>
         <w:rPr>
           <w:rFonts w:ascii="Aptos Narrow" w:hAnsi="Aptos Narrow"/>
+          <w:sz w:val="20"/>
+          <w:szCs w:val="20"/>
           <w:lang w:val="es-MX"/>
         </w:rPr>
-        <w:t xml:space="preserve"> </w:t>
+        <w:t xml:space="preserve">, el Banco de la Reserva Federal de Estados Unidos recortó sus rangos </w:t>
       </w:r>
       <w:r>
         <w:rPr>
           <w:rFonts w:ascii="Aptos Narrow" w:hAnsi="Aptos Narrow"/>
+          <w:sz w:val="20"/>
+          <w:szCs w:val="20"/>
           <w:lang w:val="es-MX"/>
         </w:rPr>
-        <w:t>entraron en vigor los aranceles punitivos que Estados Unidos está imponiendo a las importaciones provenientes de la India debido a las compras de petróleo ruso que el Gobierno de Narendra Modi ha realizado. A su vez, llegó a su fin la exención fiscal que las importaciones de bajo costo tenían en Estados Unidos, llevando a múltiples servicios de correo y mensajería, incluyendo el mexicano, a suspender sus envíos a dicho país.</w:t>
+        <w:t xml:space="preserve">de tasas de interés </w:t>
+      </w:r>
+      <w:r>
+        <w:rPr>
+          <w:rFonts w:ascii="Aptos Narrow" w:hAnsi="Aptos Narrow"/>
+          <w:sz w:val="20"/>
+          <w:szCs w:val="20"/>
+          <w:lang w:val="es-MX"/>
+        </w:rPr>
+        <w:t>por un cuarto de punto porcentual para situarse entre 4.00% y 4.25</w:t>
+      </w:r>
+      <w:r>
+        <w:rPr>
+          <w:rFonts w:ascii="Aptos Narrow" w:hAnsi="Aptos Narrow"/>
+          <w:sz w:val="20"/>
+          <w:szCs w:val="20"/>
+          <w:lang w:val="es-MX"/>
+        </w:rPr>
+        <w:t>%.</w:t>
       </w:r>
     </w:p>
     <w:p>
@@ -104,78 +200,19 @@
         <w:jc w:val="both"/>
         <w:rPr>
           <w:rFonts w:ascii="Aptos Narrow" w:hAnsi="Aptos Narrow"/>
+          <w:sz w:val="20"/>
+          <w:szCs w:val="20"/>
           <w:lang w:val="es-MX"/>
         </w:rPr>
       </w:pPr>
       <w:r>
         <w:rPr>
           <w:rFonts w:ascii="Aptos Narrow" w:hAnsi="Aptos Narrow"/>
+          <w:sz w:val="20"/>
+          <w:szCs w:val="20"/>
           <w:lang w:val="es-MX"/>
         </w:rPr>
-        <w:t>También trascendió cómo</w:t>
-      </w:r>
-      <w:r>
-        <w:rPr>
-          <w:rFonts w:ascii="Aptos Narrow" w:hAnsi="Aptos Narrow"/>
-          <w:lang w:val="es-MX"/>
-        </w:rPr>
-        <w:t xml:space="preserve"> diversas empresas europeas que dependen de sus ventas en Estados Unidos han reportado afectaciones en sus reportes de resultados </w:t>
-      </w:r>
-      <w:r>
-        <w:rPr>
-          <w:rFonts w:ascii="Aptos Narrow" w:hAnsi="Aptos Narrow"/>
-          <w:lang w:val="es-MX"/>
-        </w:rPr>
-        <w:t xml:space="preserve">de T2 </w:t>
-      </w:r>
-      <w:r>
-        <w:rPr>
-          <w:rFonts w:ascii="Aptos Narrow" w:hAnsi="Aptos Narrow"/>
-          <w:lang w:val="es-MX"/>
-        </w:rPr>
-        <w:t xml:space="preserve">debido a una combinación de factores que incluyen el debilitamiento del dólar y el fortalecimiento del franco suizo y el euro.  </w:t>
-      </w:r>
-      <w:r>
-        <w:rPr>
-          <w:rFonts w:ascii="Aptos Narrow" w:hAnsi="Aptos Narrow"/>
-          <w:lang w:val="es-MX"/>
-        </w:rPr>
-        <w:t>E</w:t>
-      </w:r>
-      <w:r>
-        <w:rPr>
-          <w:rFonts w:ascii="Aptos Narrow" w:hAnsi="Aptos Narrow"/>
-          <w:lang w:val="es-MX"/>
-        </w:rPr>
-        <w:t xml:space="preserve">l regreso a clases en Estados Unidos tras las vacaciones de verano </w:t>
-      </w:r>
-      <w:r>
-        <w:rPr>
-          <w:rFonts w:ascii="Aptos Narrow" w:hAnsi="Aptos Narrow"/>
-          <w:lang w:val="es-MX"/>
-        </w:rPr>
-        <w:t xml:space="preserve">también se introdujo dentro de la agenda mediática de los aranceles, ya que </w:t>
-      </w:r>
-      <w:r>
-        <w:rPr>
-          <w:rFonts w:ascii="Aptos Narrow" w:hAnsi="Aptos Narrow"/>
-          <w:lang w:val="es-MX"/>
-        </w:rPr>
-        <w:t>el incremento de precios en artículos escolares que va desde lápices hasta computadoras</w:t>
-      </w:r>
-      <w:r>
-        <w:rPr>
-          <w:rFonts w:ascii="Aptos Narrow" w:hAnsi="Aptos Narrow"/>
-          <w:lang w:val="es-MX"/>
-        </w:rPr>
-        <w:t xml:space="preserve"> ha generado un impacto en la economía familiar</w:t>
-      </w:r>
-      <w:r>
-        <w:rPr>
-          <w:rFonts w:ascii="Aptos Narrow" w:hAnsi="Aptos Narrow"/>
-          <w:lang w:val="es-MX"/>
-        </w:rPr>
-        <w:t>.</w:t>
+        <w:t>Este movimiento se anticipaba si se consideran los dos mandatos que tiene “la Fed”: controlar la inflación y asegurase que existan las condiciones para un mercado de empleos estable. Y si bien el crecimiento reciente de la inflación es evidente, el debilitamiento del mercado laboral lleva meses extendiéndose, por lo que se asumía que fortalecerlo sería prioritario por encima de limitar la inflación.</w:t>
       </w:r>
     </w:p>
     <w:p>
@@ -183,59 +220,271 @@
         <w:jc w:val="both"/>
         <w:rPr>
           <w:rFonts w:ascii="Aptos Narrow" w:hAnsi="Aptos Narrow"/>
+          <w:sz w:val="20"/>
+          <w:szCs w:val="20"/>
           <w:lang w:val="es-MX"/>
         </w:rPr>
       </w:pPr>
       <w:r>
         <w:rPr>
           <w:rFonts w:ascii="Aptos Narrow" w:hAnsi="Aptos Narrow"/>
+          <w:sz w:val="20"/>
+          <w:szCs w:val="20"/>
           <w:lang w:val="es-MX"/>
         </w:rPr>
-        <w:t xml:space="preserve">A la par de estos desarrollos, el </w:t>
-      </w:r>
-      <w:proofErr w:type="gramStart"/>
-      <w:r>
-        <w:rPr>
-          <w:rFonts w:ascii="Aptos Narrow" w:hAnsi="Aptos Narrow"/>
-          <w:lang w:val="es-MX"/>
-        </w:rPr>
-        <w:t>Presidente</w:t>
-      </w:r>
-      <w:proofErr w:type="gramEnd"/>
-      <w:r>
-        <w:rPr>
-          <w:rFonts w:ascii="Aptos Narrow" w:hAnsi="Aptos Narrow"/>
-          <w:lang w:val="es-MX"/>
-        </w:rPr>
-        <w:t xml:space="preserve"> Trump ha </w:t>
+        <w:t xml:space="preserve">La decisión del banco central se da en un entorno político de continua presión por parte del Presidente Donald Trump al Presidente de la Fed, Jerome Powell, para que éste incidiera en recortar las tasas de interés. Las presiones de Trump </w:t>
       </w:r>
       <w:r>
         <w:rPr>
           <w:rFonts w:ascii="Aptos Narrow" w:hAnsi="Aptos Narrow"/>
+          <w:sz w:val="20"/>
+          <w:szCs w:val="20"/>
           <w:lang w:val="es-MX"/>
         </w:rPr>
-        <w:t>defendido su</w:t>
+        <w:t xml:space="preserve">para </w:t>
       </w:r>
       <w:r>
         <w:rPr>
           <w:rFonts w:ascii="Aptos Narrow" w:hAnsi="Aptos Narrow"/>
+          <w:sz w:val="20"/>
+          <w:szCs w:val="20"/>
           <w:lang w:val="es-MX"/>
         </w:rPr>
-        <w:t xml:space="preserve"> política, resaltando lo mucho que ayudarán los aranceles a reducir la deuda pública estadounidense y también ofreciendo reembolsar a cada ciudadano una cierta cantidad de los aranceles cobrados</w:t>
+        <w:t>influir</w:t>
       </w:r>
       <w:r>
         <w:rPr>
           <w:rFonts w:ascii="Aptos Narrow" w:hAnsi="Aptos Narrow"/>
+          <w:sz w:val="20"/>
+          <w:szCs w:val="20"/>
           <w:lang w:val="es-MX"/>
         </w:rPr>
-        <w:t>, dentro de un contexto en el que la confianza del consumidor reflejó una caída</w:t>
+        <w:t xml:space="preserve"> </w:t>
       </w:r>
       <w:r>
         <w:rPr>
           <w:rFonts w:ascii="Aptos Narrow" w:hAnsi="Aptos Narrow"/>
+          <w:sz w:val="20"/>
+          <w:szCs w:val="20"/>
           <w:lang w:val="es-MX"/>
         </w:rPr>
-        <w:t>.</w:t>
+        <w:t xml:space="preserve">en </w:t>
+      </w:r>
+      <w:r>
+        <w:rPr>
+          <w:rFonts w:ascii="Aptos Narrow" w:hAnsi="Aptos Narrow"/>
+          <w:sz w:val="20"/>
+          <w:szCs w:val="20"/>
+          <w:lang w:val="es-MX"/>
+        </w:rPr>
+        <w:t>las políticas monetarias han ido más allá de declaraciones</w:t>
+      </w:r>
+      <w:r>
+        <w:rPr>
+          <w:rFonts w:ascii="Aptos Narrow" w:hAnsi="Aptos Narrow"/>
+          <w:sz w:val="20"/>
+          <w:szCs w:val="20"/>
+          <w:lang w:val="es-MX"/>
+        </w:rPr>
+        <w:t>,</w:t>
+      </w:r>
+      <w:r>
+        <w:rPr>
+          <w:rFonts w:ascii="Aptos Narrow" w:hAnsi="Aptos Narrow"/>
+          <w:sz w:val="20"/>
+          <w:szCs w:val="20"/>
+          <w:lang w:val="es-MX"/>
+        </w:rPr>
+        <w:t xml:space="preserve"> </w:t>
+      </w:r>
+      <w:r>
+        <w:rPr>
+          <w:rFonts w:ascii="Aptos Narrow" w:hAnsi="Aptos Narrow"/>
+          <w:sz w:val="20"/>
+          <w:szCs w:val="20"/>
+          <w:lang w:val="es-MX"/>
+        </w:rPr>
+        <w:t>resaltando el nombramiento de gente leal a él, como Stephen Miran, a la junta de gobernadores de la Fed, quien también es parte del consejo de asesores económicos de Trump</w:t>
+      </w:r>
+      <w:r>
+        <w:rPr>
+          <w:rFonts w:ascii="Aptos Narrow" w:hAnsi="Aptos Narrow"/>
+          <w:sz w:val="20"/>
+          <w:szCs w:val="20"/>
+          <w:lang w:val="es-MX"/>
+        </w:rPr>
+        <w:t>. A la vez, la administración Trump ha tratado de</w:t>
+      </w:r>
+      <w:r>
+        <w:rPr>
+          <w:rFonts w:ascii="Aptos Narrow" w:hAnsi="Aptos Narrow"/>
+          <w:sz w:val="20"/>
+          <w:szCs w:val="20"/>
+          <w:lang w:val="es-MX"/>
+        </w:rPr>
+        <w:t xml:space="preserve"> destituir a Lisa Cook, otra integrante de la junta de gobernadores</w:t>
+      </w:r>
+      <w:r>
+        <w:rPr>
+          <w:rFonts w:ascii="Aptos Narrow" w:hAnsi="Aptos Narrow"/>
+          <w:sz w:val="20"/>
+          <w:szCs w:val="20"/>
+          <w:lang w:val="es-MX"/>
+        </w:rPr>
+        <w:t>, con la aparente intención de reemplazarla con algún personaje cercano al “Trumpismo”</w:t>
+      </w:r>
+      <w:r>
+        <w:rPr>
+          <w:rFonts w:ascii="Aptos Narrow" w:hAnsi="Aptos Narrow"/>
+          <w:sz w:val="20"/>
+          <w:szCs w:val="20"/>
+          <w:lang w:val="es-MX"/>
+        </w:rPr>
+        <w:t xml:space="preserve">. </w:t>
+      </w:r>
+      <w:r>
+        <w:rPr>
+          <w:rFonts w:ascii="Aptos Narrow" w:hAnsi="Aptos Narrow"/>
+          <w:sz w:val="20"/>
+          <w:szCs w:val="20"/>
+          <w:lang w:val="es-MX"/>
+        </w:rPr>
+        <w:t>De forma paralela, dentro de la plana mayor de la Fed no parece haber consenso sobre cuál de los dos mandatos de la Fed se deben priorizar</w:t>
+      </w:r>
+      <w:r>
+        <w:rPr>
+          <w:rFonts w:ascii="Aptos Narrow" w:hAnsi="Aptos Narrow"/>
+          <w:sz w:val="20"/>
+          <w:szCs w:val="20"/>
+          <w:lang w:val="es-MX"/>
+        </w:rPr>
+        <w:t xml:space="preserve">. </w:t>
+      </w:r>
+      <w:r>
+        <w:rPr>
+          <w:rFonts w:ascii="Aptos Narrow" w:hAnsi="Aptos Narrow"/>
+          <w:sz w:val="20"/>
+          <w:szCs w:val="20"/>
+          <w:lang w:val="es-MX"/>
+        </w:rPr>
+        <w:t xml:space="preserve">Michelle Bowman, vicepresidenta de la junta, </w:t>
+      </w:r>
+      <w:r>
+        <w:rPr>
+          <w:rFonts w:ascii="Aptos Narrow" w:hAnsi="Aptos Narrow"/>
+          <w:sz w:val="20"/>
+          <w:szCs w:val="20"/>
+          <w:lang w:val="es-MX"/>
+        </w:rPr>
+        <w:t>ha</w:t>
+      </w:r>
+      <w:r>
+        <w:rPr>
+          <w:rFonts w:ascii="Aptos Narrow" w:hAnsi="Aptos Narrow"/>
+          <w:sz w:val="20"/>
+          <w:szCs w:val="20"/>
+          <w:lang w:val="es-MX"/>
+        </w:rPr>
+        <w:t xml:space="preserve"> </w:t>
+      </w:r>
+      <w:r>
+        <w:rPr>
+          <w:rFonts w:ascii="Aptos Narrow" w:hAnsi="Aptos Narrow"/>
+          <w:sz w:val="20"/>
+          <w:szCs w:val="20"/>
+          <w:lang w:val="es-MX"/>
+        </w:rPr>
+        <w:t>resaltado</w:t>
+      </w:r>
+      <w:r>
+        <w:rPr>
+          <w:rFonts w:ascii="Aptos Narrow" w:hAnsi="Aptos Narrow"/>
+          <w:sz w:val="20"/>
+          <w:szCs w:val="20"/>
+          <w:lang w:val="es-MX"/>
+        </w:rPr>
+        <w:t xml:space="preserve"> </w:t>
+      </w:r>
+      <w:r>
+        <w:rPr>
+          <w:rFonts w:ascii="Aptos Narrow" w:hAnsi="Aptos Narrow"/>
+          <w:sz w:val="20"/>
+          <w:szCs w:val="20"/>
+          <w:lang w:val="es-MX"/>
+        </w:rPr>
+        <w:t>públicamente la necesidad de</w:t>
+      </w:r>
+      <w:r>
+        <w:rPr>
+          <w:rFonts w:ascii="Aptos Narrow" w:hAnsi="Aptos Narrow"/>
+          <w:sz w:val="20"/>
+          <w:szCs w:val="20"/>
+          <w:lang w:val="es-MX"/>
+        </w:rPr>
+        <w:t xml:space="preserve"> mantener el ciclo de recorte de tasas en pro de fortalecer la generación de </w:t>
+      </w:r>
+      <w:r>
+        <w:rPr>
+          <w:rFonts w:ascii="Aptos Narrow" w:hAnsi="Aptos Narrow"/>
+          <w:sz w:val="20"/>
+          <w:szCs w:val="20"/>
+          <w:lang w:val="es-MX"/>
+        </w:rPr>
+        <w:t>empleos, mientras</w:t>
+      </w:r>
+      <w:r>
+        <w:rPr>
+          <w:rFonts w:ascii="Aptos Narrow" w:hAnsi="Aptos Narrow"/>
+          <w:sz w:val="20"/>
+          <w:szCs w:val="20"/>
+          <w:lang w:val="es-MX"/>
+        </w:rPr>
+        <w:t xml:space="preserve"> que </w:t>
+      </w:r>
+      <w:r>
+        <w:rPr>
+          <w:rFonts w:ascii="Aptos Narrow" w:hAnsi="Aptos Narrow"/>
+          <w:sz w:val="20"/>
+          <w:szCs w:val="20"/>
+          <w:lang w:val="es-MX"/>
+        </w:rPr>
+        <w:t>Austan Goolsbee</w:t>
+      </w:r>
+      <w:r>
+        <w:rPr>
+          <w:rFonts w:ascii="Aptos Narrow" w:hAnsi="Aptos Narrow"/>
+          <w:sz w:val="20"/>
+          <w:szCs w:val="20"/>
+          <w:lang w:val="es-MX"/>
+        </w:rPr>
+        <w:t xml:space="preserve">, presidente de la Fed de Chicago, </w:t>
+      </w:r>
+      <w:r>
+        <w:rPr>
+          <w:rFonts w:ascii="Aptos Narrow" w:hAnsi="Aptos Narrow"/>
+          <w:sz w:val="20"/>
+          <w:szCs w:val="20"/>
+          <w:lang w:val="es-MX"/>
+        </w:rPr>
+        <w:t>ha promovido</w:t>
+      </w:r>
+      <w:r>
+        <w:rPr>
+          <w:rFonts w:ascii="Aptos Narrow" w:hAnsi="Aptos Narrow"/>
+          <w:sz w:val="20"/>
+          <w:szCs w:val="20"/>
+          <w:lang w:val="es-MX"/>
+        </w:rPr>
+        <w:t xml:space="preserve"> </w:t>
+      </w:r>
+      <w:r>
+        <w:rPr>
+          <w:rFonts w:ascii="Aptos Narrow" w:hAnsi="Aptos Narrow"/>
+          <w:sz w:val="20"/>
+          <w:szCs w:val="20"/>
+          <w:lang w:val="es-MX"/>
+        </w:rPr>
+        <w:t xml:space="preserve">cautela en medios de comunicación, alertando sobre el hecho de que la inflación sigue por encima del objetivo de la Fed. </w:t>
       </w:r>
     </w:p>
     <w:p>
@@ -249,12 +498,16 @@
       <w:r>
         <w:rPr>
           <w:rFonts w:ascii="Segoe UI Emoji" w:hAnsi="Segoe UI Emoji" w:cs="Segoe UI Emoji"/>
+          <w:sz w:val="20"/>
+          <w:szCs w:val="20"/>
         </w:rPr>
         <w:t>📌</w:t>
       </w:r>
       <w:r>
         <w:rPr>
           <w:rFonts w:ascii="Aptos Narrow" w:hAnsi="Aptos Narrow"/>
+          <w:sz w:val="20"/>
+          <w:szCs w:val="20"/>
           <w:lang w:val="es-MX"/>
         </w:rPr>
         <w:t xml:space="preserve"> </w:t>
@@ -264,6 +517,8 @@
           <w:rFonts w:ascii="Aptos Narrow" w:hAnsi="Aptos Narrow"/>
           <w:b/>
           <w:bCs/>
+          <w:sz w:val="20"/>
+          <w:szCs w:val="20"/>
           <w:lang w:val="es-MX"/>
         </w:rPr>
         <w:t>Lectura estratégica</w:t>
@@ -271,6 +526,8 @@
       <w:r>
         <w:rPr>
           <w:rFonts w:ascii="Aptos Narrow" w:hAnsi="Aptos Narrow"/>
+          <w:sz w:val="20"/>
+          <w:szCs w:val="20"/>
           <w:lang w:val="es-MX"/>
         </w:rPr>
         <w:t xml:space="preserve">: </w:t>
@@ -278,13 +535,44 @@
       <w:r>
         <w:rPr>
           <w:rFonts w:ascii="Aptos Narrow" w:hAnsi="Aptos Narrow"/>
+          <w:sz w:val="20"/>
+          <w:szCs w:val="20"/>
           <w:lang w:val="es-MX"/>
         </w:rPr>
-        <w:t>Los aranceles son una herramienta política más que económica para la administración Trump</w:t>
+        <w:t xml:space="preserve">Si bien las presiones de Trump a Powell y la Fed </w:t>
       </w:r>
       <w:r>
         <w:rPr>
           <w:rFonts w:ascii="Aptos Narrow" w:hAnsi="Aptos Narrow"/>
+          <w:sz w:val="20"/>
+          <w:szCs w:val="20"/>
+          <w:lang w:val="es-MX"/>
+        </w:rPr>
+        <w:t>no son nuevas</w:t>
+      </w:r>
+      <w:r>
+        <w:rPr>
+          <w:rFonts w:ascii="Aptos Narrow" w:hAnsi="Aptos Narrow"/>
+          <w:sz w:val="20"/>
+          <w:szCs w:val="20"/>
+          <w:lang w:val="es-MX"/>
+        </w:rPr>
+        <w:t xml:space="preserve">, </w:t>
+      </w:r>
+      <w:r>
+        <w:rPr>
+          <w:rFonts w:ascii="Aptos Narrow" w:hAnsi="Aptos Narrow"/>
+          <w:sz w:val="20"/>
+          <w:szCs w:val="20"/>
+          <w:lang w:val="es-MX"/>
+        </w:rPr>
+        <w:t>el nombramiento de uno de sus asesores más cercanos a la junta de gobernadores, así como los intentos extraordinarios por destituir a una gobernadora en funciones para así tener otra oportunidad de nombrar a alguien, reflejan una embestida inédita en la autonomía de la institución</w:t>
+      </w:r>
+      <w:r>
+        <w:rPr>
+          <w:rFonts w:ascii="Aptos Narrow" w:hAnsi="Aptos Narrow"/>
+          <w:sz w:val="20"/>
+          <w:szCs w:val="20"/>
           <w:lang w:val="es-MX"/>
         </w:rPr>
         <w:t>.</w:t>
@@ -292,6 +580,53 @@
       <w:r>
         <w:rPr>
           <w:rFonts w:ascii="Aptos Narrow" w:hAnsi="Aptos Narrow"/>
+          <w:sz w:val="20"/>
+          <w:szCs w:val="20"/>
+          <w:lang w:val="es-MX"/>
+        </w:rPr>
+        <w:t xml:space="preserve"> Cualquier presidente tiene incentivos de querer influir en las políticas de la Fed, pero en un entorno en el que algunas de las políticas públicas del Trumpismo (ejemplo, los aranceles) empiezan a tener ramificaciones negativas a nivel macro en la economía, como se demostró en la baja generación de empleos entre julio y agosto así como en el incremento de la inflación, tener una correa de transmisión puede tener consecuencias muy negativas. Más allá de que una sola persona no es capaz de moldear las decisiones de toda una institución</w:t>
+      </w:r>
+      <w:r>
+        <w:rPr>
+          <w:rFonts w:ascii="Aptos Narrow" w:hAnsi="Aptos Narrow"/>
+          <w:sz w:val="20"/>
+          <w:szCs w:val="20"/>
+          <w:lang w:val="es-MX"/>
+        </w:rPr>
+        <w:t xml:space="preserve"> en la dirección que Trump quiere</w:t>
+      </w:r>
+      <w:r>
+        <w:rPr>
+          <w:rFonts w:ascii="Aptos Narrow" w:hAnsi="Aptos Narrow"/>
+          <w:sz w:val="20"/>
+          <w:szCs w:val="20"/>
+          <w:lang w:val="es-MX"/>
+        </w:rPr>
+        <w:t xml:space="preserve">, las declaraciones </w:t>
+      </w:r>
+      <w:r>
+        <w:rPr>
+          <w:rFonts w:ascii="Aptos Narrow" w:hAnsi="Aptos Narrow"/>
+          <w:sz w:val="20"/>
+          <w:szCs w:val="20"/>
+          <w:lang w:val="es-MX"/>
+        </w:rPr>
+        <w:t xml:space="preserve">encontradas entre la plana mayor de la Fed indican que no existe un consenso tan sólido sobre el rumbo a tomar. </w:t>
+      </w:r>
+      <w:r>
+        <w:rPr>
+          <w:rFonts w:ascii="Aptos Narrow" w:hAnsi="Aptos Narrow"/>
+          <w:sz w:val="20"/>
+          <w:szCs w:val="20"/>
+          <w:lang w:val="es-MX"/>
+        </w:rPr>
+        <w:t>Dentro de ese ambiente ya de por sí tenso, la voz de Miran proyectando los deseos de Trump tiene el potencial de alborotar el disenso en</w:t>
+      </w:r>
+      <w:r>
+        <w:rPr>
+          <w:rFonts w:ascii="Aptos Narrow" w:hAnsi="Aptos Narrow"/>
+          <w:sz w:val="20"/>
+          <w:szCs w:val="20"/>
           <w:lang w:val="es-MX"/>
         </w:rPr>
         <w:t xml:space="preserve"> </w:t>
@@ -299,195 +634,47 @@
       <w:r>
         <w:rPr>
           <w:rFonts w:ascii="Aptos Narrow" w:hAnsi="Aptos Narrow"/>
+          <w:sz w:val="20"/>
+          <w:szCs w:val="20"/>
           <w:lang w:val="es-MX"/>
         </w:rPr>
-        <w:t>Son el instrumento con el cual buscan enarbolar la n</w:t>
+        <w:t xml:space="preserve">un momento </w:t>
       </w:r>
       <w:r>
         <w:rPr>
           <w:rFonts w:ascii="Aptos Narrow" w:hAnsi="Aptos Narrow"/>
+          <w:sz w:val="20"/>
+          <w:szCs w:val="20"/>
           <w:lang w:val="es-MX"/>
         </w:rPr>
-        <w:t xml:space="preserve">arrativa </w:t>
+        <w:t xml:space="preserve">en el que la </w:t>
       </w:r>
       <w:r>
         <w:rPr>
           <w:rFonts w:ascii="Aptos Narrow" w:hAnsi="Aptos Narrow"/>
+          <w:sz w:val="20"/>
+          <w:szCs w:val="20"/>
           <w:lang w:val="es-MX"/>
         </w:rPr>
-        <w:t xml:space="preserve">electoral </w:t>
+        <w:t xml:space="preserve">institución necesita proyectar certezas, sobre todo si al clima de aranceles se le suma </w:t>
       </w:r>
       <w:r>
         <w:rPr>
           <w:rFonts w:ascii="Aptos Narrow" w:hAnsi="Aptos Narrow"/>
+          <w:sz w:val="20"/>
+          <w:szCs w:val="20"/>
           <w:lang w:val="es-MX"/>
         </w:rPr>
-        <w:t xml:space="preserve">de </w:t>
+        <w:t>el dilema que enfrenta la institución</w:t>
       </w:r>
       <w:r>
         <w:rPr>
           <w:rFonts w:ascii="Aptos Narrow" w:hAnsi="Aptos Narrow"/>
+          <w:sz w:val="20"/>
+          <w:szCs w:val="20"/>
           <w:lang w:val="es-MX"/>
         </w:rPr>
-        <w:t>“</w:t>
-      </w:r>
-      <w:proofErr w:type="spellStart"/>
-      <w:r>
-        <w:rPr>
-          <w:rFonts w:ascii="Aptos Narrow" w:hAnsi="Aptos Narrow"/>
-          <w:lang w:val="es-MX"/>
-        </w:rPr>
-        <w:t>America</w:t>
-      </w:r>
-      <w:proofErr w:type="spellEnd"/>
-      <w:r>
-        <w:rPr>
-          <w:rFonts w:ascii="Aptos Narrow" w:hAnsi="Aptos Narrow"/>
-          <w:lang w:val="es-MX"/>
-        </w:rPr>
-        <w:t xml:space="preserve"> </w:t>
-      </w:r>
-      <w:proofErr w:type="spellStart"/>
-      <w:r>
-        <w:rPr>
-          <w:rFonts w:ascii="Aptos Narrow" w:hAnsi="Aptos Narrow"/>
-          <w:lang w:val="es-MX"/>
-        </w:rPr>
-        <w:t>First</w:t>
-      </w:r>
-      <w:proofErr w:type="spellEnd"/>
-      <w:r>
-        <w:rPr>
-          <w:rFonts w:ascii="Aptos Narrow" w:hAnsi="Aptos Narrow"/>
-          <w:lang w:val="es-MX"/>
-        </w:rPr>
-        <w:t xml:space="preserve">” y también, una nueva forma de diplomacia, aún si genera un daño económico para su propio votante. </w:t>
-      </w:r>
-      <w:r>
-        <w:rPr>
-          <w:rFonts w:ascii="Aptos Narrow" w:hAnsi="Aptos Narrow"/>
-          <w:lang w:val="es-MX"/>
-        </w:rPr>
-        <w:t>Sin embargo, l</w:t>
-      </w:r>
-      <w:r>
-        <w:rPr>
-          <w:rFonts w:ascii="Aptos Narrow" w:hAnsi="Aptos Narrow"/>
-          <w:lang w:val="es-MX"/>
-        </w:rPr>
-        <w:t>as</w:t>
-      </w:r>
-      <w:r>
-        <w:rPr>
-          <w:rFonts w:ascii="Aptos Narrow" w:hAnsi="Aptos Narrow"/>
-          <w:lang w:val="es-MX"/>
-        </w:rPr>
-        <w:t xml:space="preserve"> declaraciones del propio </w:t>
-      </w:r>
-      <w:r>
-        <w:rPr>
-          <w:rFonts w:ascii="Aptos Narrow" w:hAnsi="Aptos Narrow"/>
-          <w:lang w:val="es-MX"/>
-        </w:rPr>
-        <w:t>presidente</w:t>
-      </w:r>
-      <w:r>
-        <w:rPr>
-          <w:rFonts w:ascii="Aptos Narrow" w:hAnsi="Aptos Narrow"/>
-          <w:lang w:val="es-MX"/>
-        </w:rPr>
-        <w:t xml:space="preserve"> </w:t>
-      </w:r>
-      <w:r>
-        <w:rPr>
-          <w:rFonts w:ascii="Aptos Narrow" w:hAnsi="Aptos Narrow"/>
-          <w:lang w:val="es-MX"/>
-        </w:rPr>
-        <w:t>defendiendo los aranceles al ofrecer un reembolso a los ciudadanos o hablar de usar lo cobrado para reducir el déficit</w:t>
-      </w:r>
-      <w:r>
-        <w:rPr>
-          <w:rFonts w:ascii="Aptos Narrow" w:hAnsi="Aptos Narrow"/>
-          <w:lang w:val="es-MX"/>
-        </w:rPr>
-        <w:t xml:space="preserve"> (algo que el establishment conservador y muchos empresarios que han financiado a Trump buscan con interés)</w:t>
-      </w:r>
-      <w:r>
-        <w:rPr>
-          <w:rFonts w:ascii="Aptos Narrow" w:hAnsi="Aptos Narrow"/>
-          <w:lang w:val="es-MX"/>
-        </w:rPr>
-        <w:t xml:space="preserve">, dan señales de que </w:t>
-      </w:r>
-      <w:r>
-        <w:rPr>
-          <w:rFonts w:ascii="Aptos Narrow" w:hAnsi="Aptos Narrow"/>
-          <w:lang w:val="es-MX"/>
-        </w:rPr>
-        <w:t>su gobierno</w:t>
-      </w:r>
-      <w:r>
-        <w:rPr>
-          <w:rFonts w:ascii="Aptos Narrow" w:hAnsi="Aptos Narrow"/>
-          <w:lang w:val="es-MX"/>
-        </w:rPr>
-        <w:t xml:space="preserve"> está acusando de recibo la caída en el índice de confianza del consumidor</w:t>
-      </w:r>
-      <w:r>
-        <w:rPr>
-          <w:rFonts w:ascii="Aptos Narrow" w:hAnsi="Aptos Narrow"/>
-          <w:lang w:val="es-MX"/>
-        </w:rPr>
-        <w:t xml:space="preserve">. </w:t>
-      </w:r>
-      <w:r>
-        <w:rPr>
-          <w:rFonts w:ascii="Aptos Narrow" w:hAnsi="Aptos Narrow"/>
-          <w:lang w:val="es-MX"/>
-        </w:rPr>
-        <w:t>Quedará por verse si</w:t>
-      </w:r>
-      <w:r>
-        <w:rPr>
-          <w:rFonts w:ascii="Aptos Narrow" w:hAnsi="Aptos Narrow"/>
-          <w:lang w:val="es-MX"/>
-        </w:rPr>
-        <w:t xml:space="preserve"> su administración está dispuesta</w:t>
-      </w:r>
-      <w:r>
-        <w:rPr>
-          <w:rFonts w:ascii="Aptos Narrow" w:hAnsi="Aptos Narrow"/>
-          <w:lang w:val="es-MX"/>
-        </w:rPr>
-        <w:t xml:space="preserve"> </w:t>
-      </w:r>
-      <w:r>
-        <w:rPr>
-          <w:rFonts w:ascii="Aptos Narrow" w:hAnsi="Aptos Narrow"/>
-          <w:lang w:val="es-MX"/>
-        </w:rPr>
-        <w:t xml:space="preserve">a tolerar costos </w:t>
-      </w:r>
-      <w:r>
-        <w:rPr>
-          <w:rFonts w:ascii="Aptos Narrow" w:hAnsi="Aptos Narrow"/>
-          <w:lang w:val="es-MX"/>
-        </w:rPr>
-        <w:t>políticos</w:t>
-      </w:r>
-      <w:r>
-        <w:rPr>
-          <w:rFonts w:ascii="Aptos Narrow" w:hAnsi="Aptos Narrow"/>
-          <w:lang w:val="es-MX"/>
-        </w:rPr>
-        <w:t xml:space="preserve"> mayores, incluso si afectan a su propia base</w:t>
-      </w:r>
-      <w:r>
-        <w:rPr>
-          <w:rFonts w:ascii="Aptos Narrow" w:hAnsi="Aptos Narrow"/>
-          <w:lang w:val="es-MX"/>
-        </w:rPr>
-        <w:t>, ahora que no tiene una reelección por la cual preocuparse.</w:t>
+        <w:t>: recortar tasas para incentivar el mercado laboral pero arriesgando disparar la inflación, o mantenerlas para calmar la inflación pero estancar contrataciones y enfriar la economía.</w:t>
       </w:r>
     </w:p>
     <w:p>
@@ -495,6 +682,8 @@
         <w:jc w:val="both"/>
         <w:rPr>
           <w:rFonts w:ascii="Aptos Narrow" w:hAnsi="Aptos Narrow"/>
+          <w:sz w:val="20"/>
+          <w:szCs w:val="20"/>
         </w:rPr>
       </w:pPr>
       <w:bookmarkStart w:id="0" w:name="_Hlk207983854"/>
@@ -510,14 +699,12 @@
         </w:rPr>
         <w:t xml:space="preserve"> </w:t>
       </w:r>
-      <w:proofErr w:type="spellStart"/>
       <w:r>
         <w:rPr>
           <w:rFonts w:ascii="Aptos Narrow" w:hAnsi="Aptos Narrow"/>
         </w:rPr>
         <w:t>Notas</w:t>
       </w:r>
-      <w:proofErr w:type="spellEnd"/>
       <w:r>
         <w:rPr>
           <w:rFonts w:ascii="Aptos Narrow" w:hAnsi="Aptos Narrow"/>
@@ -528,23 +715,31 @@
       <w:r>
         <w:rPr>
           <w:rFonts w:ascii="Aptos Narrow" w:hAnsi="Aptos Narrow"/>
+          <w:sz w:val="20"/>
+          <w:szCs w:val="20"/>
         </w:rPr>
         <w:fldChar w:fldCharType="begin"/>
       </w:r>
       <w:r>
         <w:rPr>
           <w:rFonts w:ascii="Aptos Narrow" w:hAnsi="Aptos Narrow"/>
-        </w:rPr>
-        <w:instrText>HYPERLINK "https://www.reuters.com/business/finance/currency-spikes-trump-tariffs-take-bite-out-european-results-2025-08-25/"</w:instrText>
+          <w:sz w:val="20"/>
+          <w:szCs w:val="20"/>
+        </w:rPr>
+        <w:instrText>HYPERLINK "https://www.cnbc.com/2025/09/17/as-us-jobs-disappear-the-federal-reserve-returns-to-rate-cuts.html"</w:instrText>
       </w:r>
       <w:r>
         <w:rPr>
           <w:rFonts w:ascii="Aptos Narrow" w:hAnsi="Aptos Narrow"/>
+          <w:sz w:val="20"/>
+          <w:szCs w:val="20"/>
         </w:rPr>
       </w:r>
       <w:r>
         <w:rPr>
           <w:rFonts w:ascii="Aptos Narrow" w:hAnsi="Aptos Narrow"/>
+          <w:sz w:val="20"/>
+          <w:szCs w:val="20"/>
         </w:rPr>
         <w:fldChar w:fldCharType="separate"/>
       </w:r>
@@ -552,66 +747,43 @@
         <w:rPr>
           <w:rStyle w:val="Hipervnculo"/>
           <w:rFonts w:ascii="Aptos Narrow" w:hAnsi="Aptos Narrow"/>
-        </w:rPr>
-        <w:t>Currency spikes and Trump tariffs take bite out of European results</w:t>
+          <w:sz w:val="20"/>
+          <w:szCs w:val="20"/>
+        </w:rPr>
+        <w:t>As U.S. jobs disappear, the Federal Reserve returns to rate cuts - CNBC</w:t>
       </w:r>
       <w:r>
         <w:rPr>
           <w:rFonts w:ascii="Aptos Narrow" w:hAnsi="Aptos Narrow"/>
+          <w:sz w:val="20"/>
+          <w:szCs w:val="20"/>
         </w:rPr>
         <w:fldChar w:fldCharType="end"/>
       </w:r>
       <w:r>
         <w:rPr>
           <w:rFonts w:ascii="Aptos Narrow" w:hAnsi="Aptos Narrow"/>
+          <w:sz w:val="20"/>
+          <w:szCs w:val="20"/>
         </w:rPr>
         <w:t xml:space="preserve"> , </w:t>
-      </w:r>
-      <w:hyperlink r:id="rId6" w:history="1">
-        <w:r>
-          <w:rPr>
-            <w:rStyle w:val="Hipervnculo"/>
-            <w:rFonts w:ascii="Aptos Narrow" w:hAnsi="Aptos Narrow"/>
-          </w:rPr>
-          <w:t>From crayons to laptops, tariffs push U.S. school expenses higher</w:t>
-        </w:r>
-      </w:hyperlink>
-      <w:r>
-        <w:rPr>
-          <w:rFonts w:ascii="Aptos Narrow" w:hAnsi="Aptos Narrow"/>
-        </w:rPr>
-        <w:t xml:space="preserve">, </w:t>
-      </w:r>
-      <w:hyperlink r:id="rId7" w:history="1">
-        <w:r>
-          <w:rPr>
-            <w:rStyle w:val="Hipervnculo"/>
-            <w:rFonts w:ascii="Aptos Narrow" w:hAnsi="Aptos Narrow"/>
-          </w:rPr>
-          <w:t>A US tariff exemption for small orders ends Friday</w:t>
-        </w:r>
-      </w:hyperlink>
-      <w:r>
-        <w:rPr>
-          <w:rFonts w:ascii="Aptos Narrow" w:hAnsi="Aptos Narrow"/>
-        </w:rPr>
-        <w:t>,</w:t>
-      </w:r>
-      <w:r>
-        <w:t xml:space="preserve"> </w:t>
       </w:r>
       <w:hyperlink r:id="rId8" w:history="1">
         <w:r>
           <w:rPr>
             <w:rStyle w:val="Hipervnculo"/>
             <w:rFonts w:ascii="Aptos Narrow" w:hAnsi="Aptos Narrow"/>
+            <w:sz w:val="20"/>
+            <w:szCs w:val="20"/>
           </w:rPr>
-          <w:t>Trump is crowing about his tariffs reducing the debt by $4 trillion</w:t>
+          <w:t>The Fed is divided. It’s likely to stay that way - Poltico</w:t>
         </w:r>
       </w:hyperlink>
       <w:r>
         <w:rPr>
           <w:rFonts w:ascii="Aptos Narrow" w:hAnsi="Aptos Narrow"/>
+          <w:sz w:val="20"/>
+          <w:szCs w:val="20"/>
         </w:rPr>
         <w:t xml:space="preserve">, </w:t>
       </w:r>
@@ -620,104 +792,29 @@
           <w:rPr>
             <w:rStyle w:val="Hipervnculo"/>
             <w:rFonts w:ascii="Aptos Narrow" w:hAnsi="Aptos Narrow"/>
+            <w:sz w:val="20"/>
+            <w:szCs w:val="20"/>
           </w:rPr>
-          <w:t>Will you get a $600 tariff rebate? What to know about federal stimulus check</w:t>
+          <w:t>US consumers are feeling the stress of inflation, interest rates, report shows - Reuters</w:t>
         </w:r>
       </w:hyperlink>
       <w:r>
         <w:rPr>
           <w:rFonts w:ascii="Aptos Narrow" w:hAnsi="Aptos Narrow"/>
-        </w:rPr>
-        <w:t xml:space="preserve">, </w:t>
+          <w:sz w:val="20"/>
+          <w:szCs w:val="20"/>
+        </w:rPr>
+        <w:t xml:space="preserve"> , </w:t>
       </w:r>
       <w:hyperlink r:id="rId10" w:history="1">
-        <w:proofErr w:type="spellStart"/>
         <w:r>
           <w:rPr>
             <w:rStyle w:val="Hipervnculo"/>
             <w:rFonts w:ascii="Aptos Narrow" w:hAnsi="Aptos Narrow"/>
+            <w:sz w:val="20"/>
+            <w:szCs w:val="20"/>
           </w:rPr>
-          <w:t>Aranceles</w:t>
-        </w:r>
-        <w:proofErr w:type="spellEnd"/>
-        <w:r>
-          <w:rPr>
-            <w:rStyle w:val="Hipervnculo"/>
-            <w:rFonts w:ascii="Aptos Narrow" w:hAnsi="Aptos Narrow"/>
-          </w:rPr>
-          <w:t xml:space="preserve"> de 50% de EU a India </w:t>
-        </w:r>
-        <w:proofErr w:type="spellStart"/>
-        <w:r>
-          <w:rPr>
-            <w:rStyle w:val="Hipervnculo"/>
-            <w:rFonts w:ascii="Aptos Narrow" w:hAnsi="Aptos Narrow"/>
-          </w:rPr>
-          <w:t>amenazan</w:t>
-        </w:r>
-        <w:proofErr w:type="spellEnd"/>
-        <w:r>
-          <w:rPr>
-            <w:rStyle w:val="Hipervnculo"/>
-            <w:rFonts w:ascii="Aptos Narrow" w:hAnsi="Aptos Narrow"/>
-          </w:rPr>
-          <w:t xml:space="preserve"> 48 mil 200 </w:t>
-        </w:r>
-        <w:proofErr w:type="spellStart"/>
-        <w:r>
-          <w:rPr>
-            <w:rStyle w:val="Hipervnculo"/>
-            <w:rFonts w:ascii="Aptos Narrow" w:hAnsi="Aptos Narrow"/>
-          </w:rPr>
-          <w:t>mdd</w:t>
-        </w:r>
-        <w:proofErr w:type="spellEnd"/>
-        <w:r>
-          <w:rPr>
-            <w:rStyle w:val="Hipervnculo"/>
-            <w:rFonts w:ascii="Aptos Narrow" w:hAnsi="Aptos Narrow"/>
-          </w:rPr>
-          <w:t xml:space="preserve"> </w:t>
-        </w:r>
-        <w:proofErr w:type="spellStart"/>
-        <w:r>
-          <w:rPr>
-            <w:rStyle w:val="Hipervnculo"/>
-            <w:rFonts w:ascii="Aptos Narrow" w:hAnsi="Aptos Narrow"/>
-          </w:rPr>
-          <w:t>en</w:t>
-        </w:r>
-        <w:proofErr w:type="spellEnd"/>
-        <w:r>
-          <w:rPr>
-            <w:rStyle w:val="Hipervnculo"/>
-            <w:rFonts w:ascii="Aptos Narrow" w:hAnsi="Aptos Narrow"/>
-          </w:rPr>
-          <w:t xml:space="preserve"> </w:t>
-        </w:r>
-        <w:proofErr w:type="spellStart"/>
-        <w:r>
-          <w:rPr>
-            <w:rStyle w:val="Hipervnculo"/>
-            <w:rFonts w:ascii="Aptos Narrow" w:hAnsi="Aptos Narrow"/>
-          </w:rPr>
-          <w:t>exportaciones</w:t>
-        </w:r>
-        <w:proofErr w:type="spellEnd"/>
-      </w:hyperlink>
-      <w:r>
-        <w:rPr>
-          <w:rFonts w:ascii="Aptos Narrow" w:hAnsi="Aptos Narrow"/>
-        </w:rPr>
-        <w:t xml:space="preserve">, </w:t>
-      </w:r>
-      <w:hyperlink r:id="rId11" w:history="1">
-        <w:r>
-          <w:rPr>
-            <w:rStyle w:val="Hipervnculo"/>
-            <w:rFonts w:ascii="Aptos Narrow" w:hAnsi="Aptos Narrow"/>
-          </w:rPr>
-          <w:t>August consumer confidence dips in US</w:t>
+          <w:t>The Rates Debate Dividing the Fed - NY Times</w:t>
         </w:r>
       </w:hyperlink>
     </w:p>
@@ -918,23 +1015,7 @@
           <w:rFonts w:ascii="Aptos Narrow" w:hAnsi="Aptos Narrow"/>
           <w:lang w:val="es-MX"/>
         </w:rPr>
-        <w:t xml:space="preserve"> las exportaciones mexicanas no petroleras registraron un crecimiento durante el mes de julio, ligando su segundo mes </w:t>
-      </w:r>
-      <w:proofErr w:type="gramStart"/>
-      <w:r>
-        <w:rPr>
-          <w:rFonts w:ascii="Aptos Narrow" w:hAnsi="Aptos Narrow"/>
-          <w:lang w:val="es-MX"/>
-        </w:rPr>
-        <w:t>a la alza</w:t>
-      </w:r>
-      <w:proofErr w:type="gramEnd"/>
-      <w:r>
-        <w:rPr>
-          <w:rFonts w:ascii="Aptos Narrow" w:hAnsi="Aptos Narrow"/>
-          <w:lang w:val="es-MX"/>
-        </w:rPr>
-        <w:t>, de acuerdo a cifras recientemente publicadas por el INEGI.</w:t>
+        <w:t xml:space="preserve"> las exportaciones mexicanas no petroleras registraron un crecimiento durante el mes de julio, ligando su segundo mes a la alza, de acuerdo a cifras recientemente publicadas por el INEGI.</w:t>
       </w:r>
     </w:p>
     <w:p>
@@ -950,23 +1031,7 @@
           <w:rFonts w:ascii="Aptos Narrow" w:hAnsi="Aptos Narrow"/>
           <w:lang w:val="es-MX"/>
         </w:rPr>
-        <w:t xml:space="preserve">A la vez, trascendió que de cara al paquete económico 2026, el gobierno de la </w:t>
-      </w:r>
-      <w:proofErr w:type="gramStart"/>
-      <w:r>
-        <w:rPr>
-          <w:rFonts w:ascii="Aptos Narrow" w:hAnsi="Aptos Narrow"/>
-          <w:lang w:val="es-MX"/>
-        </w:rPr>
-        <w:t>Presidenta</w:t>
-      </w:r>
-      <w:proofErr w:type="gramEnd"/>
-      <w:r>
-        <w:rPr>
-          <w:rFonts w:ascii="Aptos Narrow" w:hAnsi="Aptos Narrow"/>
-          <w:lang w:val="es-MX"/>
-        </w:rPr>
-        <w:t xml:space="preserve"> Sheinbaum estaría considerando imponer aranceles a las importaciones chinas. Esta noticia se da en el contexto de continuas presiones por parte del gobierno estadounidense </w:t>
+        <w:t xml:space="preserve">A la vez, trascendió que de cara al paquete económico 2026, el gobierno de la Presidenta Sheinbaum estaría considerando imponer aranceles a las importaciones chinas. Esta noticia se da en el contexto de continuas presiones por parte del gobierno estadounidense </w:t>
       </w:r>
       <w:r>
         <w:rPr>
@@ -1056,7 +1121,7 @@
         </w:rPr>
         <w:t xml:space="preserve"> Notas: </w:t>
       </w:r>
-      <w:hyperlink r:id="rId12" w:history="1">
+      <w:hyperlink r:id="rId11" w:history="1">
         <w:r>
           <w:rPr>
             <w:rStyle w:val="Hipervnculo"/>
@@ -1079,7 +1144,7 @@
         </w:rPr>
         <w:t xml:space="preserve"> </w:t>
       </w:r>
-      <w:hyperlink r:id="rId13" w:history="1">
+      <w:hyperlink r:id="rId12" w:history="1">
         <w:r>
           <w:rPr>
             <w:rStyle w:val="Hipervnculo"/>
@@ -1102,7 +1167,7 @@
         </w:rPr>
         <w:t xml:space="preserve"> </w:t>
       </w:r>
-      <w:hyperlink r:id="rId14" w:history="1">
+      <w:hyperlink r:id="rId13" w:history="1">
         <w:r>
           <w:rPr>
             <w:rStyle w:val="Hipervnculo"/>
@@ -1119,6 +1184,23 @@
         </w:rPr>
         <w:t xml:space="preserve">,  </w:t>
       </w:r>
+      <w:hyperlink r:id="rId14" w:history="1">
+        <w:r>
+          <w:rPr>
+            <w:rStyle w:val="Hipervnculo"/>
+            <w:rFonts w:ascii="Aptos Narrow" w:hAnsi="Aptos Narrow"/>
+            <w:lang w:val="es-MX"/>
+          </w:rPr>
+          <w:t>La construcción cayó 18.2% anual en junio: Inegi</w:t>
+        </w:r>
+      </w:hyperlink>
+      <w:r>
+        <w:rPr>
+          <w:rFonts w:ascii="Aptos Narrow" w:hAnsi="Aptos Narrow"/>
+          <w:lang w:val="es-MX"/>
+        </w:rPr>
+        <w:t xml:space="preserve">, </w:t>
+      </w:r>
       <w:hyperlink r:id="rId15" w:history="1">
         <w:r>
           <w:rPr>
@@ -1126,163 +1208,8 @@
             <w:rFonts w:ascii="Aptos Narrow" w:hAnsi="Aptos Narrow"/>
             <w:lang w:val="es-MX"/>
           </w:rPr>
-          <w:t xml:space="preserve">La construcción cayó 18.2% anual en junio: </w:t>
+          <w:t>Mexico set to raise tariffs on imports from China, Bloomberg News reports</w:t>
         </w:r>
-        <w:proofErr w:type="spellStart"/>
-        <w:r>
-          <w:rPr>
-            <w:rStyle w:val="Hipervnculo"/>
-            <w:rFonts w:ascii="Aptos Narrow" w:hAnsi="Aptos Narrow"/>
-            <w:lang w:val="es-MX"/>
-          </w:rPr>
-          <w:t>Inegi</w:t>
-        </w:r>
-        <w:proofErr w:type="spellEnd"/>
-      </w:hyperlink>
-      <w:r>
-        <w:rPr>
-          <w:rFonts w:ascii="Aptos Narrow" w:hAnsi="Aptos Narrow"/>
-          <w:lang w:val="es-MX"/>
-        </w:rPr>
-        <w:t xml:space="preserve">, </w:t>
-      </w:r>
-      <w:hyperlink r:id="rId16" w:history="1">
-        <w:proofErr w:type="spellStart"/>
-        <w:r>
-          <w:rPr>
-            <w:rStyle w:val="Hipervnculo"/>
-            <w:rFonts w:ascii="Aptos Narrow" w:hAnsi="Aptos Narrow"/>
-            <w:lang w:val="es-MX"/>
-          </w:rPr>
-          <w:t>Mexico</w:t>
-        </w:r>
-        <w:proofErr w:type="spellEnd"/>
-        <w:r>
-          <w:rPr>
-            <w:rStyle w:val="Hipervnculo"/>
-            <w:rFonts w:ascii="Aptos Narrow" w:hAnsi="Aptos Narrow"/>
-            <w:lang w:val="es-MX"/>
-          </w:rPr>
-          <w:t xml:space="preserve"> set </w:t>
-        </w:r>
-        <w:proofErr w:type="spellStart"/>
-        <w:r>
-          <w:rPr>
-            <w:rStyle w:val="Hipervnculo"/>
-            <w:rFonts w:ascii="Aptos Narrow" w:hAnsi="Aptos Narrow"/>
-            <w:lang w:val="es-MX"/>
-          </w:rPr>
-          <w:t>to</w:t>
-        </w:r>
-        <w:proofErr w:type="spellEnd"/>
-        <w:r>
-          <w:rPr>
-            <w:rStyle w:val="Hipervnculo"/>
-            <w:rFonts w:ascii="Aptos Narrow" w:hAnsi="Aptos Narrow"/>
-            <w:lang w:val="es-MX"/>
-          </w:rPr>
-          <w:t xml:space="preserve"> </w:t>
-        </w:r>
-        <w:proofErr w:type="spellStart"/>
-        <w:r>
-          <w:rPr>
-            <w:rStyle w:val="Hipervnculo"/>
-            <w:rFonts w:ascii="Aptos Narrow" w:hAnsi="Aptos Narrow"/>
-            <w:lang w:val="es-MX"/>
-          </w:rPr>
-          <w:t>raise</w:t>
-        </w:r>
-        <w:proofErr w:type="spellEnd"/>
-        <w:r>
-          <w:rPr>
-            <w:rStyle w:val="Hipervnculo"/>
-            <w:rFonts w:ascii="Aptos Narrow" w:hAnsi="Aptos Narrow"/>
-            <w:lang w:val="es-MX"/>
-          </w:rPr>
-          <w:t xml:space="preserve"> </w:t>
-        </w:r>
-        <w:proofErr w:type="spellStart"/>
-        <w:r>
-          <w:rPr>
-            <w:rStyle w:val="Hipervnculo"/>
-            <w:rFonts w:ascii="Aptos Narrow" w:hAnsi="Aptos Narrow"/>
-            <w:lang w:val="es-MX"/>
-          </w:rPr>
-          <w:t>tariffs</w:t>
-        </w:r>
-        <w:proofErr w:type="spellEnd"/>
-        <w:r>
-          <w:rPr>
-            <w:rStyle w:val="Hipervnculo"/>
-            <w:rFonts w:ascii="Aptos Narrow" w:hAnsi="Aptos Narrow"/>
-            <w:lang w:val="es-MX"/>
-          </w:rPr>
-          <w:t xml:space="preserve"> </w:t>
-        </w:r>
-        <w:proofErr w:type="spellStart"/>
-        <w:r>
-          <w:rPr>
-            <w:rStyle w:val="Hipervnculo"/>
-            <w:rFonts w:ascii="Aptos Narrow" w:hAnsi="Aptos Narrow"/>
-            <w:lang w:val="es-MX"/>
-          </w:rPr>
-          <w:t>on</w:t>
-        </w:r>
-        <w:proofErr w:type="spellEnd"/>
-        <w:r>
-          <w:rPr>
-            <w:rStyle w:val="Hipervnculo"/>
-            <w:rFonts w:ascii="Aptos Narrow" w:hAnsi="Aptos Narrow"/>
-            <w:lang w:val="es-MX"/>
-          </w:rPr>
-          <w:t xml:space="preserve"> </w:t>
-        </w:r>
-        <w:proofErr w:type="spellStart"/>
-        <w:r>
-          <w:rPr>
-            <w:rStyle w:val="Hipervnculo"/>
-            <w:rFonts w:ascii="Aptos Narrow" w:hAnsi="Aptos Narrow"/>
-            <w:lang w:val="es-MX"/>
-          </w:rPr>
-          <w:t>imports</w:t>
-        </w:r>
-        <w:proofErr w:type="spellEnd"/>
-        <w:r>
-          <w:rPr>
-            <w:rStyle w:val="Hipervnculo"/>
-            <w:rFonts w:ascii="Aptos Narrow" w:hAnsi="Aptos Narrow"/>
-            <w:lang w:val="es-MX"/>
-          </w:rPr>
-          <w:t xml:space="preserve"> </w:t>
-        </w:r>
-        <w:proofErr w:type="spellStart"/>
-        <w:r>
-          <w:rPr>
-            <w:rStyle w:val="Hipervnculo"/>
-            <w:rFonts w:ascii="Aptos Narrow" w:hAnsi="Aptos Narrow"/>
-            <w:lang w:val="es-MX"/>
-          </w:rPr>
-          <w:t>from</w:t>
-        </w:r>
-        <w:proofErr w:type="spellEnd"/>
-        <w:r>
-          <w:rPr>
-            <w:rStyle w:val="Hipervnculo"/>
-            <w:rFonts w:ascii="Aptos Narrow" w:hAnsi="Aptos Narrow"/>
-            <w:lang w:val="es-MX"/>
-          </w:rPr>
-          <w:t xml:space="preserve"> China, Bloomberg News </w:t>
-        </w:r>
-        <w:proofErr w:type="spellStart"/>
-        <w:r>
-          <w:rPr>
-            <w:rStyle w:val="Hipervnculo"/>
-            <w:rFonts w:ascii="Aptos Narrow" w:hAnsi="Aptos Narrow"/>
-            <w:lang w:val="es-MX"/>
-          </w:rPr>
-          <w:t>reports</w:t>
-        </w:r>
-        <w:proofErr w:type="spellEnd"/>
       </w:hyperlink>
     </w:p>
     <w:sectPr>
@@ -1293,6 +1220,56 @@
     </w:sectPr>
   </w:body>
 </w:document>
+</file>
+
+<file path=word/endnotes.xml><?xml version="1.0" encoding="utf-8"?>
+<w:endnotes xmlns:wpc="http://schemas.microsoft.com/office/word/2010/wordprocessingCanvas" xmlns:cx="http://schemas.microsoft.com/office/drawing/2014/chartex" xmlns:cx1="http://schemas.microsoft.com/office/drawing/2015/9/8/chartex" xmlns:cx2="http://schemas.microsoft.com/office/drawing/2015/10/21/chartex" xmlns:cx3="http://schemas.microsoft.com/office/drawing/2016/5/9/chartex" xmlns:cx4="http://schemas.microsoft.com/office/drawing/2016/5/10/chartex" xmlns:cx5="http://schemas.microsoft.com/office/drawing/2016/5/11/chartex" xmlns:cx6="http://schemas.microsoft.com/office/drawing/2016/5/12/chartex" xmlns:cx7="http://schemas.microsoft.com/office/drawing/2016/5/13/chartex" xmlns:cx8="http://schemas.microsoft.com/office/drawing/2016/5/14/chartex" xmlns:mc="http://schemas.openxmlformats.org/markup-compatibility/2006" xmlns:aink="http://schemas.microsoft.com/office/drawing/2016/ink" xmlns:am3d="http://schemas.microsoft.com/office/drawing/2017/model3d" xmlns:o="urn:schemas-microsoft-com:office:office" xmlns:oel="http://schemas.microsoft.com/office/2019/extlst" xmlns:r="http://schemas.openxmlformats.org/officeDocument/2006/relationships" xmlns:m="http://schemas.openxmlformats.org/officeDocument/2006/math" xmlns:v="urn:schemas-microsoft-com:vml" xmlns:wp14="http://schemas.microsoft.com/office/word/2010/wordprocessingDrawing" xmlns:wp="http://schemas.openxmlformats.org/drawingml/2006/wordprocessingDrawing" xmlns:w10="urn:schemas-microsoft-com:office:word" xmlns:w="http://schemas.openxmlformats.org/wordprocessingml/2006/main" xmlns:w14="http://schemas.microsoft.com/office/word/2010/wordml" xmlns:w15="http://schemas.microsoft.com/office/word/2012/wordml" xmlns:w16cex="http://schemas.microsoft.com/office/word/2018/wordml/cex" xmlns:w16cid="http://schemas.microsoft.com/office/word/2016/wordml/cid" xmlns:w16="http://schemas.microsoft.com/office/word/2018/wordml" xmlns:w16du="http://schemas.microsoft.com/office/word/2023/wordml/word16du" xmlns:w16sdtdh="http://schemas.microsoft.com/office/word/2020/wordml/sdtdatahash" xmlns:w16sdtfl="http://schemas.microsoft.com/office/word/2024/wordml/sdtformatlock" xmlns:w16se="http://schemas.microsoft.com/office/word/2015/wordml/symex" xmlns:wpg="http://schemas.microsoft.com/office/word/2010/wordprocessingGroup" xmlns:wpi="http://schemas.microsoft.com/office/word/2010/wordprocessingInk" xmlns:wne="http://schemas.microsoft.com/office/word/2006/wordml" xmlns:wps="http://schemas.microsoft.com/office/word/2010/wordprocessingShape" mc:Ignorable="w14 w15 w16se w16cid w16 w16cex w16sdtdh w16sdtfl w16du wp14">
+  <w:endnote w:type="separator" w:id="-1">
+    <w:p>
+      <w:pPr>
+        <w:spacing w:after="0" w:line="240" w:lineRule="auto"/>
+      </w:pPr>
+      <w:r>
+        <w:separator/>
+      </w:r>
+    </w:p>
+  </w:endnote>
+  <w:endnote w:type="continuationSeparator" w:id="0">
+    <w:p>
+      <w:pPr>
+        <w:spacing w:after="0" w:line="240" w:lineRule="auto"/>
+      </w:pPr>
+      <w:r>
+        <w:continuationSeparator/>
+      </w:r>
+    </w:p>
+  </w:endnote>
+</w:endnotes>
+</file>
+
+<file path=word/footnotes.xml><?xml version="1.0" encoding="utf-8"?>
+<w:footnotes xmlns:wpc="http://schemas.microsoft.com/office/word/2010/wordprocessingCanvas" xmlns:cx="http://schemas.microsoft.com/office/drawing/2014/chartex" xmlns:cx1="http://schemas.microsoft.com/office/drawing/2015/9/8/chartex" xmlns:cx2="http://schemas.microsoft.com/office/drawing/2015/10/21/chartex" xmlns:cx3="http://schemas.microsoft.com/office/drawing/2016/5/9/chartex" xmlns:cx4="http://schemas.microsoft.com/office/drawing/2016/5/10/chartex" xmlns:cx5="http://schemas.microsoft.com/office/drawing/2016/5/11/chartex" xmlns:cx6="http://schemas.microsoft.com/office/drawing/2016/5/12/chartex" xmlns:cx7="http://schemas.microsoft.com/office/drawing/2016/5/13/chartex" xmlns:cx8="http://schemas.microsoft.com/office/drawing/2016/5/14/chartex" xmlns:mc="http://schemas.openxmlformats.org/markup-compatibility/2006" xmlns:aink="http://schemas.microsoft.com/office/drawing/2016/ink" xmlns:am3d="http://schemas.microsoft.com/office/drawing/2017/model3d" xmlns:o="urn:schemas-microsoft-com:office:office" xmlns:oel="http://schemas.microsoft.com/office/2019/extlst" xmlns:r="http://schemas.openxmlformats.org/officeDocument/2006/relationships" xmlns:m="http://schemas.openxmlformats.org/officeDocument/2006/math" xmlns:v="urn:schemas-microsoft-com:vml" xmlns:wp14="http://schemas.microsoft.com/office/word/2010/wordprocessingDrawing" xmlns:wp="http://schemas.openxmlformats.org/drawingml/2006/wordprocessingDrawing" xmlns:w10="urn:schemas-microsoft-com:office:word" xmlns:w="http://schemas.openxmlformats.org/wordprocessingml/2006/main" xmlns:w14="http://schemas.microsoft.com/office/word/2010/wordml" xmlns:w15="http://schemas.microsoft.com/office/word/2012/wordml" xmlns:w16cex="http://schemas.microsoft.com/office/word/2018/wordml/cex" xmlns:w16cid="http://schemas.microsoft.com/office/word/2016/wordml/cid" xmlns:w16="http://schemas.microsoft.com/office/word/2018/wordml" xmlns:w16du="http://schemas.microsoft.com/office/word/2023/wordml/word16du" xmlns:w16sdtdh="http://schemas.microsoft.com/office/word/2020/wordml/sdtdatahash" xmlns:w16sdtfl="http://schemas.microsoft.com/office/word/2024/wordml/sdtformatlock" xmlns:w16se="http://schemas.microsoft.com/office/word/2015/wordml/symex" xmlns:wpg="http://schemas.microsoft.com/office/word/2010/wordprocessingGroup" xmlns:wpi="http://schemas.microsoft.com/office/word/2010/wordprocessingInk" xmlns:wne="http://schemas.microsoft.com/office/word/2006/wordml" xmlns:wps="http://schemas.microsoft.com/office/word/2010/wordprocessingShape" mc:Ignorable="w14 w15 w16se w16cid w16 w16cex w16sdtdh w16sdtfl w16du wp14">
+  <w:footnote w:type="separator" w:id="-1">
+    <w:p>
+      <w:pPr>
+        <w:spacing w:after="0" w:line="240" w:lineRule="auto"/>
+      </w:pPr>
+      <w:r>
+        <w:separator/>
+      </w:r>
+    </w:p>
+  </w:footnote>
+  <w:footnote w:type="continuationSeparator" w:id="0">
+    <w:p>
+      <w:pPr>
+        <w:spacing w:after="0" w:line="240" w:lineRule="auto"/>
+      </w:pPr>
+      <w:r>
+        <w:continuationSeparator/>
+      </w:r>
+    </w:p>
+  </w:footnote>
+</w:footnotes>
 </file>
 
 <file path=word/numbering.xml><?xml version="1.0" encoding="utf-8"?>

</xml_diff>